<commit_message>
add Trello board for Practice 2
</commit_message>
<xml_diff>
--- a/Practice 2/Practice 2 Demostration.docx
+++ b/Practice 2/Practice 2 Demostration.docx
@@ -173,19 +173,7 @@
         <w:rPr>
           <w:lang w:val="es-ES"/>
         </w:rPr>
-        <w:t xml:space="preserve">Fórmula de la Media para datos </w:t>
-      </w:r>
-      <w:r>
-        <w:rPr>
-          <w:lang w:val="es-ES"/>
-        </w:rPr>
-        <w:t>dinámicos</w:t>
-      </w:r>
-      <w:r>
-        <w:rPr>
-          <w:lang w:val="es-ES"/>
-        </w:rPr>
-        <w:t>:</w:t>
+        <w:t>Fórmula de la Media para datos dinámicos:</w:t>
       </w:r>
     </w:p>
     <w:p>
@@ -381,7 +369,21 @@
           <w:rFonts w:eastAsiaTheme="minorEastAsia"/>
           <w:lang w:val="es-ES"/>
         </w:rPr>
-        <w:t>Para demostrar que ambas fórmulas son iguales se puede utiliza un enfoque de inducción:</w:t>
+        <w:t>Para demostrar que ambas fórmulas son iguales se puede utiliza</w:t>
+      </w:r>
+      <w:r>
+        <w:rPr>
+          <w:rFonts w:eastAsiaTheme="minorEastAsia"/>
+          <w:lang w:val="es-ES"/>
+        </w:rPr>
+        <w:t>r</w:t>
+      </w:r>
+      <w:r>
+        <w:rPr>
+          <w:rFonts w:eastAsiaTheme="minorEastAsia"/>
+          <w:lang w:val="es-ES"/>
+        </w:rPr>
+        <w:t xml:space="preserve"> un enfoque de inducción:</w:t>
       </w:r>
     </w:p>
     <w:p>
@@ -1260,21 +1262,7 @@
             <w:rFonts w:ascii="Cambria Math" w:eastAsiaTheme="minorEastAsia" w:hAnsi="Cambria Math"/>
             <w:lang w:val="es-ES"/>
           </w:rPr>
-          <m:t>(n=</m:t>
-        </m:r>
-        <m:r>
-          <w:rPr>
-            <w:rFonts w:ascii="Cambria Math" w:eastAsiaTheme="minorEastAsia" w:hAnsi="Cambria Math"/>
-            <w:lang w:val="es-ES"/>
-          </w:rPr>
-          <m:t>k+1</m:t>
-        </m:r>
-        <m:r>
-          <w:rPr>
-            <w:rFonts w:ascii="Cambria Math" w:eastAsiaTheme="minorEastAsia" w:hAnsi="Cambria Math"/>
-            <w:lang w:val="es-ES"/>
-          </w:rPr>
-          <m:t>)</m:t>
+          <m:t>(n=k+1)</m:t>
         </m:r>
       </m:oMath>
       <w:r>
@@ -1497,14 +1485,7 @@
                   <w:rFonts w:ascii="Cambria Math" w:eastAsiaTheme="minorEastAsia" w:hAnsi="Cambria Math"/>
                   <w:lang w:val="es-ES"/>
                 </w:rPr>
-                <m:t>k*</m:t>
-              </m:r>
-              <m:r>
-                <w:rPr>
-                  <w:rFonts w:ascii="Cambria Math" w:eastAsiaTheme="minorEastAsia" w:hAnsi="Cambria Math"/>
-                  <w:lang w:val="es-ES"/>
-                </w:rPr>
-                <m:t>(</m:t>
+                <m:t>k*(</m:t>
               </m:r>
               <m:f>
                 <m:fPr>
@@ -1602,14 +1583,7 @@
                   <w:rFonts w:ascii="Cambria Math" w:hAnsi="Cambria Math"/>
                   <w:lang w:val="es-ES"/>
                 </w:rPr>
-                <m:t>)</m:t>
-              </m:r>
-              <m:r>
-                <w:rPr>
-                  <w:rFonts w:ascii="Cambria Math" w:hAnsi="Cambria Math"/>
-                  <w:lang w:val="es-ES"/>
-                </w:rPr>
-                <m:t>+</m:t>
+                <m:t>)+</m:t>
               </m:r>
               <m:sSub>
                 <m:sSubPr>

</xml_diff>